<commit_message>
Update Proceso de aprendizaje (Informe).docx
</commit_message>
<xml_diff>
--- a/Proceso de aprendizaje/Proceso de aprendizaje (Informe).docx
+++ b/Proceso de aprendizaje/Proceso de aprendizaje (Informe).docx
@@ -103,10 +103,91 @@
     </w:p>
     <w:p>
       <w:pPr>
-        <w:rPr>
-          <w:lang w:val="es-CO"/>
-        </w:rPr>
-      </w:pPr>
+        <w:jc w:val="both"/>
+        <w:rPr>
+          <w:lang w:val="es-CO"/>
+        </w:rPr>
+      </w:pPr>
+      <w:r>
+        <w:rPr>
+          <w:lang w:val="es-CO"/>
+        </w:rPr>
+        <w:t xml:space="preserve">Desde un inicio se estableció un horario en la semana para la reunión. Esta se desarrollaba después de las dos clases </w:t>
+      </w:r>
+      <w:r>
+        <w:rPr>
+          <w:lang w:val="es-CO"/>
+        </w:rPr>
+        <w:t xml:space="preserve">semanales </w:t>
+      </w:r>
+      <w:r>
+        <w:rPr>
+          <w:lang w:val="es-CO"/>
+        </w:rPr>
+        <w:t xml:space="preserve">de tal forma que se trataban los temas vistos en clase </w:t>
+      </w:r>
+      <w:r>
+        <w:rPr>
+          <w:lang w:val="es-CO"/>
+        </w:rPr>
+        <w:t xml:space="preserve">adicionales a los </w:t>
+      </w:r>
+      <w:r>
+        <w:rPr>
+          <w:lang w:val="es-CO"/>
+        </w:rPr>
+        <w:t xml:space="preserve">temas del proyecto. </w:t>
+      </w:r>
+      <w:r>
+        <w:rPr>
+          <w:lang w:val="es-CO"/>
+        </w:rPr>
+        <w:t xml:space="preserve">En cuanto a la distribución de tareas y verificación de avance de proyecto se trató de desarrollar las actividades del proyecto al tiempo en el que se veía dicho módulo, y dependiendo del número de actividades e intensidad de estas se creaban </w:t>
+      </w:r>
+      <w:proofErr w:type="spellStart"/>
+      <w:r>
+        <w:rPr>
+          <w:lang w:val="es-CO"/>
+        </w:rPr>
+        <w:t>subequipos</w:t>
+      </w:r>
+      <w:proofErr w:type="spellEnd"/>
+      <w:r>
+        <w:rPr>
+          <w:lang w:val="es-CO"/>
+        </w:rPr>
+        <w:t xml:space="preserve"> temporales para su desarrollo. Dichas tareas eran explicadas luego en la reunión siguiente ante el resto del equipo. La interacción con el equipo docente se dio básicamente durante las clases y algunas veces por correo o Telegram. Principalmente </w:t>
+      </w:r>
+      <w:r>
+        <w:rPr>
+          <w:lang w:val="es-CO"/>
+        </w:rPr>
+        <w:t>fueron las sesiones de sustentaciones las</w:t>
+      </w:r>
+      <w:r>
+        <w:rPr>
+          <w:lang w:val="es-CO"/>
+        </w:rPr>
+        <w:t xml:space="preserve"> fuente</w:t>
+      </w:r>
+      <w:r>
+        <w:rPr>
+          <w:lang w:val="es-CO"/>
+        </w:rPr>
+        <w:t>s</w:t>
+      </w:r>
+      <w:r>
+        <w:rPr>
+          <w:lang w:val="es-CO"/>
+        </w:rPr>
+        <w:t xml:space="preserve"> de retroalimentación y contacto con el equipo docente facilitador</w:t>
+      </w:r>
+      <w:r>
+        <w:rPr>
+          <w:lang w:val="es-CO"/>
+        </w:rPr>
+        <w:t xml:space="preserve">.  </w:t>
+      </w:r>
     </w:p>
     <w:p>
       <w:pPr>
@@ -154,21 +235,155 @@
           <w:color w:val="FF0000"/>
           <w:lang w:val="es-CO"/>
         </w:rPr>
-        <w:t>(Redacción Grupal): Roles de los participantes, Evidencias de realización de trabajo en</w:t>
-      </w:r>
-      <w:r>
-        <w:rPr>
-          <w:color w:val="FF0000"/>
+        <w:t>(Redacción Grupal): Roles de los participantes, Evidencias de realización de trabajo en equipo, Análisis de la colaboración dentro del grupo y con el equipo docente facilitador.</w:t>
+      </w:r>
+    </w:p>
+    <w:p>
+      <w:pPr>
+        <w:jc w:val="both"/>
+        <w:rPr>
+          <w:lang w:val="es-CO"/>
+        </w:rPr>
+      </w:pPr>
+      <w:r>
+        <w:rPr>
+          <w:lang w:val="es-CO"/>
+        </w:rPr>
+        <w:t xml:space="preserve">Como se mencionó en el </w:t>
+      </w:r>
+      <w:proofErr w:type="spellStart"/>
+      <w:r>
+        <w:rPr>
+          <w:lang w:val="es-CO"/>
+        </w:rPr>
+        <w:t>item</w:t>
+      </w:r>
+      <w:proofErr w:type="spellEnd"/>
+      <w:r>
+        <w:rPr>
+          <w:lang w:val="es-CO"/>
+        </w:rPr>
+        <w:t xml:space="preserve"> anterior, las tareas del módulo se priorizaban y se separaban o agrupaban según el caso para hacerlo más manejable. Luego se conformaban grupos de trabajo para su desarrollo</w:t>
+      </w:r>
+      <w:r>
+        <w:rPr>
+          <w:lang w:val="es-CO"/>
+        </w:rPr>
+        <w:t xml:space="preserve">, </w:t>
+      </w:r>
+      <w:proofErr w:type="gramStart"/>
+      <w:r>
+        <w:rPr>
+          <w:lang w:val="es-CO"/>
+        </w:rPr>
+        <w:t>c</w:t>
+      </w:r>
+      <w:r>
+        <w:rPr>
+          <w:lang w:val="es-CO"/>
+        </w:rPr>
+        <w:t>ada quien</w:t>
+      </w:r>
+      <w:proofErr w:type="gramEnd"/>
+      <w:r>
+        <w:rPr>
+          <w:lang w:val="es-CO"/>
+        </w:rPr>
+        <w:t xml:space="preserve"> expresaba su interés en participar en alguna tarea</w:t>
+      </w:r>
+      <w:r>
+        <w:rPr>
+          <w:lang w:val="es-CO"/>
+        </w:rPr>
+        <w:t xml:space="preserve"> simplemente. </w:t>
+      </w:r>
+    </w:p>
+    <w:p>
+      <w:pPr>
+        <w:jc w:val="both"/>
+        <w:rPr>
+          <w:lang w:val="es-CO"/>
+        </w:rPr>
+      </w:pPr>
+      <w:r>
+        <w:rPr>
+          <w:lang w:val="es-CO"/>
+        </w:rPr>
+        <w:t xml:space="preserve">La agenda de las reuniones semanales consistía en la rendición de cuentas de las tareas pendientes (proceso, resultado, dificultades presentadas, dudas, </w:t>
+      </w:r>
+      <w:proofErr w:type="spellStart"/>
+      <w:r>
+        <w:rPr>
+          <w:lang w:val="es-CO"/>
+        </w:rPr>
+        <w:t>etc</w:t>
+      </w:r>
+      <w:proofErr w:type="spellEnd"/>
+      <w:r>
+        <w:rPr>
+          <w:lang w:val="es-CO"/>
+        </w:rPr>
+        <w:t xml:space="preserve">), se hablaba de los temas vistos en clase y se dividía el trabajo para la nueva semana. Esto al final quedaba consignado en un acta de reunión. </w:t>
+      </w:r>
+    </w:p>
+    <w:p>
+      <w:pPr>
+        <w:jc w:val="both"/>
+        <w:rPr>
+          <w:lang w:val="es-CO"/>
+        </w:rPr>
+      </w:pPr>
+      <w:r>
+        <w:rPr>
+          <w:lang w:val="es-CO"/>
+        </w:rPr>
+        <w:t xml:space="preserve">El trabajo en equipo fue intenso y variado debido a que semanalmente los </w:t>
+      </w:r>
+      <w:proofErr w:type="spellStart"/>
+      <w:r>
+        <w:rPr>
+          <w:lang w:val="es-CO"/>
+        </w:rPr>
+        <w:t>subequipos</w:t>
+      </w:r>
+      <w:proofErr w:type="spellEnd"/>
+      <w:r>
+        <w:rPr>
+          <w:lang w:val="es-CO"/>
+        </w:rPr>
+        <w:t xml:space="preserve"> cambiaban. Esta dinámica invitaba a la integración grupal, que el conocimiento se extendiera y entrelazara entre todos y a mantener un ambiente activo en el equipo. </w:t>
+      </w:r>
+      <w:r>
+        <w:rPr>
+          <w:lang w:val="es-CO"/>
+        </w:rPr>
+        <w:t xml:space="preserve">También se jugó a las fortalezas e intereses de cada persona, es decir, las personas que desarrollaban alguna tarea eran porque querían aprender más sobre ello y/o porque tenían ya conocimientos previos, por lo que se podían conseguir mejores resultados más rápidos. </w:t>
+      </w:r>
+    </w:p>
+    <w:p>
+      <w:pPr>
+        <w:jc w:val="both"/>
+        <w:rPr>
+          <w:lang w:val="es-CO"/>
+        </w:rPr>
+      </w:pPr>
+      <w:r>
+        <w:rPr>
+          <w:lang w:val="es-CO"/>
+        </w:rPr>
+        <w:t xml:space="preserve">El trabajo con el equipo facilitador no fue mucho, pues fue en contadas ocasiones en donde nos extendimos hacia ellos para resolver algunas dudas o inquietudes puntuales. Queda como reflexión involucrar más a los profesores en la etapa de elaboración del proyecto. </w:t>
+      </w:r>
+      <w:r>
+        <w:rPr>
           <w:lang w:val="es-CO"/>
         </w:rPr>
         <w:t xml:space="preserve"> </w:t>
       </w:r>
       <w:r>
         <w:rPr>
-          <w:color w:val="FF0000"/>
-          <w:lang w:val="es-CO"/>
-        </w:rPr>
-        <w:t>equipo, Análisis de la colaboración dentro del grupo y con el equipo docente facilitador.</w:t>
+          <w:lang w:val="es-CO"/>
+        </w:rPr>
+        <w:t xml:space="preserve">  </w:t>
       </w:r>
     </w:p>
     <w:p>
@@ -219,35 +434,7 @@
           <w:color w:val="FF0000"/>
           <w:lang w:val="es-CO"/>
         </w:rPr>
-        <w:t>(Redacción Individual): Correspondencia del proceso de aprendizaje con las</w:t>
-      </w:r>
-      <w:r>
-        <w:rPr>
-          <w:color w:val="FF0000"/>
-          <w:lang w:val="es-CO"/>
-        </w:rPr>
-        <w:t xml:space="preserve"> </w:t>
-      </w:r>
-      <w:r>
-        <w:rPr>
-          <w:color w:val="FF0000"/>
-          <w:lang w:val="es-CO"/>
-        </w:rPr>
-        <w:t>actividades del curso, conocimientos, competencias y habilidades esperadas, Efectividad del proceso de</w:t>
-      </w:r>
-      <w:r>
-        <w:rPr>
-          <w:color w:val="FF0000"/>
-          <w:lang w:val="es-CO"/>
-        </w:rPr>
-        <w:t xml:space="preserve"> </w:t>
-      </w:r>
-      <w:r>
-        <w:rPr>
-          <w:color w:val="FF0000"/>
-          <w:lang w:val="es-CO"/>
-        </w:rPr>
-        <w:t>aprendizaje.</w:t>
+        <w:t>(Redacción Individual): Correspondencia del proceso de aprendizaje con las actividades del curso, conocimientos, competencias y habilidades esperadas, Efectividad del proceso de aprendizaje.</w:t>
       </w:r>
     </w:p>
     <w:p>
@@ -292,6 +479,7 @@
           <w:rFonts w:ascii="Arial Nova" w:hAnsi="Arial Nova"/>
           <w:lang w:val="es-CO"/>
         </w:rPr>
+        <w:lastRenderedPageBreak/>
         <w:t>Expectativas:</w:t>
       </w:r>
     </w:p>
@@ -453,7 +641,6 @@
           <w:rFonts w:ascii="Arial Nova" w:hAnsi="Arial Nova"/>
           <w:lang w:val="es-CO"/>
         </w:rPr>
-        <w:lastRenderedPageBreak/>
         <w:t>Siento que en varios momentos necesitaba complementar los contenidos mostrados en el curso para poder realizar el proyecto de manera adecuada, aunque cabe rescatar que, si bien el tiempo no daba para mostrarlos todos, sí sentí que los profesores dejaban claras las bases para poder entenderlos en otros lados.</w:t>
       </w:r>
     </w:p>
@@ -513,16 +700,7 @@
           <w:bCs/>
           <w:lang w:val="es-CO"/>
         </w:rPr>
-        <w:t xml:space="preserve"> L</w:t>
-      </w:r>
-      <w:r>
-        <w:rPr>
-          <w:rFonts w:ascii="Arial Nova" w:hAnsi="Arial Nova"/>
-          <w:b/>
-          <w:bCs/>
-          <w:lang w:val="es-CO"/>
-        </w:rPr>
-        <w:t>uis Antonio Zuluaga Ramírez</w:t>
+        <w:t xml:space="preserve"> Luis Antonio Zuluaga Ramírez</w:t>
       </w:r>
     </w:p>
     <w:p>
@@ -661,6 +839,123 @@
         <w:t>Medina</w:t>
       </w:r>
       <w:proofErr w:type="spellEnd"/>
+    </w:p>
+    <w:p>
+      <w:pPr>
+        <w:jc w:val="both"/>
+        <w:rPr>
+          <w:rFonts w:ascii="Arial Nova" w:hAnsi="Arial Nova"/>
+          <w:lang w:val="es-CO"/>
+        </w:rPr>
+      </w:pPr>
+      <w:r>
+        <w:rPr>
+          <w:rFonts w:ascii="Arial Nova" w:hAnsi="Arial Nova"/>
+          <w:lang w:val="es-CO"/>
+        </w:rPr>
+        <w:t xml:space="preserve">El proceso de aprendizaje fue bastante intenso, fueron muchos los temas nuevos introducidos hasta este punto de la carrera, muchas plataformas y actividades. Pienso que las clases </w:t>
+      </w:r>
+      <w:r>
+        <w:rPr>
+          <w:rFonts w:ascii="Arial Nova" w:hAnsi="Arial Nova"/>
+          <w:lang w:val="es-CO"/>
+        </w:rPr>
+        <w:lastRenderedPageBreak/>
+        <w:t xml:space="preserve">estuvieron muy bien organizadas, así como los temas y </w:t>
+      </w:r>
+      <w:r>
+        <w:rPr>
+          <w:rFonts w:ascii="Arial Nova" w:hAnsi="Arial Nova"/>
+          <w:lang w:val="es-CO"/>
+        </w:rPr>
+        <w:t xml:space="preserve">el </w:t>
+      </w:r>
+      <w:r>
+        <w:rPr>
+          <w:rFonts w:ascii="Arial Nova" w:hAnsi="Arial Nova"/>
+          <w:lang w:val="es-CO"/>
+        </w:rPr>
+        <w:t xml:space="preserve">contenido de apoyo en </w:t>
+      </w:r>
+      <w:proofErr w:type="spellStart"/>
+      <w:r>
+        <w:rPr>
+          <w:rFonts w:ascii="Arial Nova" w:hAnsi="Arial Nova"/>
+          <w:lang w:val="es-CO"/>
+        </w:rPr>
+        <w:t>Classroom</w:t>
+      </w:r>
+      <w:proofErr w:type="spellEnd"/>
+      <w:r>
+        <w:rPr>
+          <w:rFonts w:ascii="Arial Nova" w:hAnsi="Arial Nova"/>
+          <w:lang w:val="es-CO"/>
+        </w:rPr>
+        <w:t>. En algunas ocasiones puede llegar a ser abrumador</w:t>
+      </w:r>
+      <w:r>
+        <w:rPr>
+          <w:rFonts w:ascii="Arial Nova" w:hAnsi="Arial Nova"/>
+          <w:lang w:val="es-CO"/>
+        </w:rPr>
+        <w:t xml:space="preserve"> si uno se deja colgar al menos una semana. </w:t>
+      </w:r>
+      <w:r>
+        <w:rPr>
+          <w:rFonts w:ascii="Arial Nova" w:hAnsi="Arial Nova"/>
+          <w:lang w:val="es-CO"/>
+        </w:rPr>
+        <w:t>L</w:t>
+      </w:r>
+      <w:r>
+        <w:rPr>
+          <w:rFonts w:ascii="Arial Nova" w:hAnsi="Arial Nova"/>
+          <w:lang w:val="es-CO"/>
+        </w:rPr>
+        <w:t>os conocimientos, competencias y habilidades esperada</w:t>
+      </w:r>
+      <w:r>
+        <w:rPr>
+          <w:rFonts w:ascii="Arial Nova" w:hAnsi="Arial Nova"/>
+          <w:lang w:val="es-CO"/>
+        </w:rPr>
+        <w:t xml:space="preserve">s fueron muy similares a mi imaginario creado a partir de las experiencias de compañeros. </w:t>
+      </w:r>
+      <w:r>
+        <w:rPr>
+          <w:rFonts w:ascii="Arial Nova" w:hAnsi="Arial Nova"/>
+          <w:lang w:val="es-CO"/>
+        </w:rPr>
+        <w:t xml:space="preserve">Desde la introducción descubrí varios temas que me llamaron la atención y con ello las habilidades y competencias necesarias para desarrollarlos. </w:t>
+      </w:r>
+      <w:r>
+        <w:rPr>
+          <w:rFonts w:ascii="Arial Nova" w:hAnsi="Arial Nova"/>
+          <w:lang w:val="es-CO"/>
+        </w:rPr>
+        <w:t>Creo</w:t>
+      </w:r>
+      <w:r>
+        <w:rPr>
+          <w:rFonts w:ascii="Arial Nova" w:hAnsi="Arial Nova"/>
+          <w:lang w:val="es-CO"/>
+        </w:rPr>
+        <w:t xml:space="preserve"> que al final no llegué al punto que me hubiera gustado </w:t>
+      </w:r>
+      <w:r>
+        <w:rPr>
+          <w:rFonts w:ascii="Arial Nova" w:hAnsi="Arial Nova"/>
+          <w:lang w:val="es-CO"/>
+        </w:rPr>
+        <w:t>llegar,</w:t>
+      </w:r>
+      <w:r>
+        <w:rPr>
+          <w:rFonts w:ascii="Arial Nova" w:hAnsi="Arial Nova"/>
+          <w:lang w:val="es-CO"/>
+        </w:rPr>
+        <w:t xml:space="preserve"> pero es más por cuestiones personales que por la asignatura o por los profesores. Sin duda son temas en los que trataré de investigar más en un futuro. </w:t>
+      </w:r>
     </w:p>
     <w:bookmarkEnd w:id="0"/>
     <w:p>
@@ -970,12 +1265,137 @@
     </w:p>
     <w:p>
       <w:pPr>
-        <w:jc w:val="both"/>
-        <w:rPr>
-          <w:rFonts w:ascii="Arial Nova" w:hAnsi="Arial Nova"/>
-          <w:lang w:val="es-CO"/>
-        </w:rPr>
-      </w:pPr>
+        <w:pStyle w:val="Prrafodelista"/>
+        <w:numPr>
+          <w:ilvl w:val="0"/>
+          <w:numId w:val="4"/>
+        </w:numPr>
+        <w:jc w:val="both"/>
+        <w:rPr>
+          <w:rFonts w:ascii="Arial Nova" w:hAnsi="Arial Nova"/>
+          <w:lang w:val="es-CO"/>
+        </w:rPr>
+      </w:pPr>
+      <w:r>
+        <w:rPr>
+          <w:rFonts w:ascii="Arial Nova" w:hAnsi="Arial Nova"/>
+          <w:lang w:val="es-CO"/>
+        </w:rPr>
+        <w:t xml:space="preserve">Al igual que mis compañeros considero que esta asignatura debería valer 4 créditos con el fin de </w:t>
+      </w:r>
+      <w:r>
+        <w:rPr>
+          <w:rFonts w:ascii="Arial Nova" w:hAnsi="Arial Nova"/>
+          <w:lang w:val="es-CO"/>
+        </w:rPr>
+        <w:t>que el estudiante pueda hacer un</w:t>
+      </w:r>
+      <w:r>
+        <w:rPr>
+          <w:rFonts w:ascii="Arial Nova" w:hAnsi="Arial Nova"/>
+          <w:lang w:val="es-CO"/>
+        </w:rPr>
+        <w:t xml:space="preserve">a estimación </w:t>
+      </w:r>
+      <w:r>
+        <w:rPr>
+          <w:rFonts w:ascii="Arial Nova" w:hAnsi="Arial Nova"/>
+          <w:lang w:val="es-CO"/>
+        </w:rPr>
+        <w:t>más adecuad</w:t>
+      </w:r>
+      <w:r>
+        <w:rPr>
+          <w:rFonts w:ascii="Arial Nova" w:hAnsi="Arial Nova"/>
+          <w:lang w:val="es-CO"/>
+        </w:rPr>
+        <w:t>a</w:t>
+      </w:r>
+      <w:r>
+        <w:rPr>
+          <w:rFonts w:ascii="Arial Nova" w:hAnsi="Arial Nova"/>
+          <w:lang w:val="es-CO"/>
+        </w:rPr>
+        <w:t xml:space="preserve"> de la cantidad de tiempo, energía y esfuerzo que se requiere y espera de él</w:t>
+      </w:r>
+      <w:r>
+        <w:rPr>
+          <w:rFonts w:ascii="Arial Nova" w:hAnsi="Arial Nova"/>
+          <w:lang w:val="es-CO"/>
+        </w:rPr>
+        <w:t>/ella</w:t>
+      </w:r>
+      <w:r>
+        <w:rPr>
+          <w:rFonts w:ascii="Arial Nova" w:hAnsi="Arial Nova"/>
+          <w:lang w:val="es-CO"/>
+        </w:rPr>
+        <w:t xml:space="preserve">. </w:t>
+      </w:r>
+    </w:p>
+    <w:p>
+      <w:pPr>
+        <w:pStyle w:val="Prrafodelista"/>
+        <w:numPr>
+          <w:ilvl w:val="0"/>
+          <w:numId w:val="4"/>
+        </w:numPr>
+        <w:jc w:val="both"/>
+        <w:rPr>
+          <w:rFonts w:ascii="Arial Nova" w:hAnsi="Arial Nova"/>
+          <w:lang w:val="es-CO"/>
+        </w:rPr>
+      </w:pPr>
+      <w:r>
+        <w:rPr>
+          <w:rFonts w:ascii="Arial Nova" w:hAnsi="Arial Nova"/>
+          <w:lang w:val="es-CO"/>
+        </w:rPr>
+        <w:t xml:space="preserve">El manejo de herramientas tecnológicas fue un gran reto para </w:t>
+      </w:r>
+      <w:r>
+        <w:rPr>
+          <w:rFonts w:ascii="Arial Nova" w:hAnsi="Arial Nova"/>
+          <w:lang w:val="es-CO"/>
+        </w:rPr>
+        <w:t>mí</w:t>
+      </w:r>
+      <w:r>
+        <w:rPr>
+          <w:rFonts w:ascii="Arial Nova" w:hAnsi="Arial Nova"/>
+          <w:lang w:val="es-CO"/>
+        </w:rPr>
+        <w:t xml:space="preserve">, puesto que mi computador no cuenta con las características necesarias para poder ejecutarlas de manera apropiada. Es posible que de manera presencial esto no representase un inconveniente si se tiene la opción de usar los computadores de la sala de computo de ingeniería, pero con la virtualidad es mucho más difícil, y más aún cuando hay licencias involucradas que requieren activación remota para estudiantes foráneos. </w:t>
+      </w:r>
+    </w:p>
+    <w:p>
+      <w:pPr>
+        <w:pStyle w:val="Prrafodelista"/>
+        <w:numPr>
+          <w:ilvl w:val="0"/>
+          <w:numId w:val="4"/>
+        </w:numPr>
+        <w:jc w:val="both"/>
+        <w:rPr>
+          <w:rFonts w:ascii="Arial Nova" w:hAnsi="Arial Nova"/>
+          <w:lang w:val="es-CO"/>
+        </w:rPr>
+      </w:pPr>
+      <w:r>
+        <w:rPr>
+          <w:rFonts w:ascii="Arial Nova" w:hAnsi="Arial Nova"/>
+          <w:lang w:val="es-CO"/>
+        </w:rPr>
+        <w:t xml:space="preserve">Agregar contenido como lecturas, guías, videos o tutoriales para ahondar en los temas de los módulos o en el uso de las plataformas sería de gran ayuda para las personas a las que les interesen los temas vistos y quiera conocer más sobre ello dado que son muchos los temas </w:t>
+      </w:r>
+      <w:r>
+        <w:rPr>
+          <w:rFonts w:ascii="Arial Nova" w:hAnsi="Arial Nova"/>
+          <w:lang w:val="es-CO"/>
+        </w:rPr>
+        <w:lastRenderedPageBreak/>
+        <w:t xml:space="preserve">nuevos que se exponen. Personalmente las lecturas y videos dejados en los módulos de Celdas de manufacturas robóticas y Digital Factory me gustaron mucho. </w:t>
+      </w:r>
     </w:p>
     <w:sectPr>
       <w:pgSz w:w="12240" w:h="15840"/>
@@ -1304,6 +1724,119 @@
       </w:rPr>
     </w:lvl>
   </w:abstractNum>
+  <w:abstractNum w:abstractNumId="3" w15:restartNumberingAfterBreak="0">
+    <w:nsid w:val="7A237518"/>
+    <w:multiLevelType w:val="hybridMultilevel"/>
+    <w:tmpl w:val="C144F74C"/>
+    <w:lvl w:ilvl="0" w:tplc="0C0A0001">
+      <w:start w:val="1"/>
+      <w:numFmt w:val="bullet"/>
+      <w:lvlText w:val=""/>
+      <w:lvlJc w:val="left"/>
+      <w:pPr>
+        <w:ind w:left="360" w:hanging="360"/>
+      </w:pPr>
+      <w:rPr>
+        <w:rFonts w:ascii="Symbol" w:hAnsi="Symbol" w:hint="default"/>
+      </w:rPr>
+    </w:lvl>
+    <w:lvl w:ilvl="1" w:tplc="0C0A0003" w:tentative="1">
+      <w:start w:val="1"/>
+      <w:numFmt w:val="bullet"/>
+      <w:lvlText w:val="o"/>
+      <w:lvlJc w:val="left"/>
+      <w:pPr>
+        <w:ind w:left="1080" w:hanging="360"/>
+      </w:pPr>
+      <w:rPr>
+        <w:rFonts w:ascii="Courier New" w:hAnsi="Courier New" w:cs="Courier New" w:hint="default"/>
+      </w:rPr>
+    </w:lvl>
+    <w:lvl w:ilvl="2" w:tplc="0C0A0005" w:tentative="1">
+      <w:start w:val="1"/>
+      <w:numFmt w:val="bullet"/>
+      <w:lvlText w:val=""/>
+      <w:lvlJc w:val="left"/>
+      <w:pPr>
+        <w:ind w:left="1800" w:hanging="360"/>
+      </w:pPr>
+      <w:rPr>
+        <w:rFonts w:ascii="Wingdings" w:hAnsi="Wingdings" w:hint="default"/>
+      </w:rPr>
+    </w:lvl>
+    <w:lvl w:ilvl="3" w:tplc="0C0A0001" w:tentative="1">
+      <w:start w:val="1"/>
+      <w:numFmt w:val="bullet"/>
+      <w:lvlText w:val=""/>
+      <w:lvlJc w:val="left"/>
+      <w:pPr>
+        <w:ind w:left="2520" w:hanging="360"/>
+      </w:pPr>
+      <w:rPr>
+        <w:rFonts w:ascii="Symbol" w:hAnsi="Symbol" w:hint="default"/>
+      </w:rPr>
+    </w:lvl>
+    <w:lvl w:ilvl="4" w:tplc="0C0A0003" w:tentative="1">
+      <w:start w:val="1"/>
+      <w:numFmt w:val="bullet"/>
+      <w:lvlText w:val="o"/>
+      <w:lvlJc w:val="left"/>
+      <w:pPr>
+        <w:ind w:left="3240" w:hanging="360"/>
+      </w:pPr>
+      <w:rPr>
+        <w:rFonts w:ascii="Courier New" w:hAnsi="Courier New" w:cs="Courier New" w:hint="default"/>
+      </w:rPr>
+    </w:lvl>
+    <w:lvl w:ilvl="5" w:tplc="0C0A0005" w:tentative="1">
+      <w:start w:val="1"/>
+      <w:numFmt w:val="bullet"/>
+      <w:lvlText w:val=""/>
+      <w:lvlJc w:val="left"/>
+      <w:pPr>
+        <w:ind w:left="3960" w:hanging="360"/>
+      </w:pPr>
+      <w:rPr>
+        <w:rFonts w:ascii="Wingdings" w:hAnsi="Wingdings" w:hint="default"/>
+      </w:rPr>
+    </w:lvl>
+    <w:lvl w:ilvl="6" w:tplc="0C0A0001" w:tentative="1">
+      <w:start w:val="1"/>
+      <w:numFmt w:val="bullet"/>
+      <w:lvlText w:val=""/>
+      <w:lvlJc w:val="left"/>
+      <w:pPr>
+        <w:ind w:left="4680" w:hanging="360"/>
+      </w:pPr>
+      <w:rPr>
+        <w:rFonts w:ascii="Symbol" w:hAnsi="Symbol" w:hint="default"/>
+      </w:rPr>
+    </w:lvl>
+    <w:lvl w:ilvl="7" w:tplc="0C0A0003" w:tentative="1">
+      <w:start w:val="1"/>
+      <w:numFmt w:val="bullet"/>
+      <w:lvlText w:val="o"/>
+      <w:lvlJc w:val="left"/>
+      <w:pPr>
+        <w:ind w:left="5400" w:hanging="360"/>
+      </w:pPr>
+      <w:rPr>
+        <w:rFonts w:ascii="Courier New" w:hAnsi="Courier New" w:cs="Courier New" w:hint="default"/>
+      </w:rPr>
+    </w:lvl>
+    <w:lvl w:ilvl="8" w:tplc="0C0A0005" w:tentative="1">
+      <w:start w:val="1"/>
+      <w:numFmt w:val="bullet"/>
+      <w:lvlText w:val=""/>
+      <w:lvlJc w:val="left"/>
+      <w:pPr>
+        <w:ind w:left="6120" w:hanging="360"/>
+      </w:pPr>
+      <w:rPr>
+        <w:rFonts w:ascii="Wingdings" w:hAnsi="Wingdings" w:hint="default"/>
+      </w:rPr>
+    </w:lvl>
+  </w:abstractNum>
   <w:num w:numId="1">
     <w:abstractNumId w:val="0"/>
   </w:num>
@@ -1312,6 +1845,9 @@
   </w:num>
   <w:num w:numId="3">
     <w:abstractNumId w:val="2"/>
+  </w:num>
+  <w:num w:numId="4">
+    <w:abstractNumId w:val="3"/>
   </w:num>
 </w:numbering>
 </file>

</xml_diff>

<commit_message>
Francisco Proceso de aprendizaje
</commit_message>
<xml_diff>
--- a/Proceso de aprendizaje/Proceso de aprendizaje (Informe).docx
+++ b/Proceso de aprendizaje/Proceso de aprendizaje (Informe).docx
@@ -269,27 +269,13 @@
         <w:rPr>
           <w:lang w:val="es-CO"/>
         </w:rPr>
-        <w:t xml:space="preserve">, </w:t>
-      </w:r>
-      <w:proofErr w:type="gramStart"/>
-      <w:r>
-        <w:rPr>
-          <w:lang w:val="es-CO"/>
-        </w:rPr>
-        <w:t>c</w:t>
-      </w:r>
-      <w:r>
-        <w:rPr>
-          <w:lang w:val="es-CO"/>
-        </w:rPr>
-        <w:t>ada quien</w:t>
-      </w:r>
-      <w:proofErr w:type="gramEnd"/>
-      <w:r>
-        <w:rPr>
-          <w:lang w:val="es-CO"/>
-        </w:rPr>
-        <w:t xml:space="preserve"> expresaba su interés en participar en alguna tarea</w:t>
+        <w:t>, c</w:t>
+      </w:r>
+      <w:r>
+        <w:rPr>
+          <w:lang w:val="es-CO"/>
+        </w:rPr>
+        <w:t>ada quien expresaba su interés en participar en alguna tarea</w:t>
       </w:r>
       <w:r>
         <w:rPr>
@@ -815,25 +801,7 @@
           <w:color w:val="000000"/>
           <w:lang w:val="es-CO" w:eastAsia="pt-PT"/>
         </w:rPr>
-        <w:t xml:space="preserve">Al principio tenía bastante miedo de que tal vez fuera demasiado difícil para mí por el aspecto más mecánico que podía presentar el </w:t>
-      </w:r>
-      <w:proofErr w:type="gramStart"/>
-      <w:r>
-        <w:rPr>
-          <w:rFonts w:ascii="Arial" w:eastAsia="Times New Roman" w:hAnsi="Arial" w:cs="Arial"/>
-          <w:color w:val="000000"/>
-          <w:lang w:val="es-CO" w:eastAsia="pt-PT"/>
-        </w:rPr>
-        <w:t>curso</w:t>
-      </w:r>
-      <w:proofErr w:type="gramEnd"/>
-      <w:r>
-        <w:rPr>
-          <w:rFonts w:ascii="Arial" w:eastAsia="Times New Roman" w:hAnsi="Arial" w:cs="Arial"/>
-          <w:color w:val="000000"/>
-          <w:lang w:val="es-CO" w:eastAsia="pt-PT"/>
-        </w:rPr>
-        <w:t xml:space="preserve"> pero creo que la explicación de los profesores fue </w:t>
+        <w:t xml:space="preserve">Al principio tenía bastante miedo de que tal vez fuera demasiado difícil para mí por el aspecto más mecánico que podía presentar el curso pero creo que la explicación de los profesores fue </w:t>
       </w:r>
       <w:r>
         <w:rPr>
@@ -872,61 +840,7 @@
           <w:color w:val="000000"/>
           <w:lang w:val="es-CO" w:eastAsia="pt-PT"/>
         </w:rPr>
-        <w:t xml:space="preserve">Mis tareas con respecto al trabajo en grupo fueron inicialmente desarrollar la propuesta de las manzanas y analizar el proceso del aguacate con Luis. En la segunda parte me encargué del diseño de la célula robótica con Felipe y luego, como tengo mucha experiencia con los controladores industriales </w:t>
-      </w:r>
-      <w:proofErr w:type="spellStart"/>
-      <w:r>
-        <w:rPr>
-          <w:rFonts w:ascii="Arial" w:eastAsia="Times New Roman" w:hAnsi="Arial" w:cs="Arial"/>
-          <w:color w:val="000000"/>
-          <w:lang w:val="es-CO" w:eastAsia="pt-PT"/>
-        </w:rPr>
-        <w:t>Grafcet</w:t>
-      </w:r>
-      <w:proofErr w:type="spellEnd"/>
-      <w:r>
-        <w:rPr>
-          <w:rFonts w:ascii="Arial" w:eastAsia="Times New Roman" w:hAnsi="Arial" w:cs="Arial"/>
-          <w:color w:val="000000"/>
-          <w:lang w:val="es-CO" w:eastAsia="pt-PT"/>
-        </w:rPr>
-        <w:t xml:space="preserve">, también me encargué de esa parte al final junto con el desarrollo de las comunicaciones OPC con </w:t>
-      </w:r>
-      <w:proofErr w:type="spellStart"/>
-      <w:r>
-        <w:rPr>
-          <w:rFonts w:ascii="Arial" w:eastAsia="Times New Roman" w:hAnsi="Arial" w:cs="Arial"/>
-          <w:color w:val="000000"/>
-          <w:lang w:val="es-CO" w:eastAsia="pt-PT"/>
-        </w:rPr>
-        <w:t>Ignition</w:t>
-      </w:r>
-      <w:proofErr w:type="spellEnd"/>
-      <w:r>
-        <w:rPr>
-          <w:rFonts w:ascii="Arial" w:eastAsia="Times New Roman" w:hAnsi="Arial" w:cs="Arial"/>
-          <w:color w:val="000000"/>
-          <w:lang w:val="es-CO" w:eastAsia="pt-PT"/>
-        </w:rPr>
-        <w:t>. </w:t>
-      </w:r>
-    </w:p>
-    <w:p>
-      <w:pPr>
-        <w:spacing w:after="0" w:line="240" w:lineRule="auto"/>
-        <w:rPr>
-          <w:rFonts w:ascii="Arial" w:eastAsia="Times New Roman" w:hAnsi="Arial" w:cs="Arial"/>
-          <w:color w:val="000000"/>
-          <w:lang w:val="es-CO" w:eastAsia="pt-PT"/>
-        </w:rPr>
-      </w:pPr>
-      <w:r>
-        <w:rPr>
-          <w:rFonts w:ascii="Arial" w:eastAsia="Times New Roman" w:hAnsi="Arial" w:cs="Arial"/>
-          <w:color w:val="000000"/>
-          <w:lang w:val="es-CO" w:eastAsia="pt-PT"/>
-        </w:rPr>
-        <w:t>También controlaba todo el proceso SCRUM a través del diagrama de Gantt.</w:t>
+        <w:t>Mis funciones en relación con el trabajo en grupo eran, en un principio, el análisis del proceso y el foco en el componente de gestión de la producción.</w:t>
       </w:r>
     </w:p>
     <w:p>
@@ -939,6 +853,14 @@
           <w:lang w:val="es-CO" w:eastAsia="pt-PT"/>
         </w:rPr>
       </w:pPr>
+      <w:r>
+        <w:rPr>
+          <w:rFonts w:ascii="Arial" w:eastAsia="Times New Roman" w:hAnsi="Arial" w:cs="Arial"/>
+          <w:color w:val="000000"/>
+          <w:lang w:val="es-CO" w:eastAsia="pt-PT"/>
+        </w:rPr>
+        <w:t>En la segunda parte me encargué del diseño de la célula robótica con Felipe y luego como tengo bastante experiencia con los controladores industriales Grafcet también me encargué de esa parte al final junto con el desarrollo de las comunicaciones OPC con Ingnition. </w:t>
+      </w:r>
     </w:p>
     <w:p>
       <w:pPr>
@@ -956,25 +878,37 @@
           <w:color w:val="000000"/>
           <w:lang w:val="es-CO" w:eastAsia="pt-PT"/>
         </w:rPr>
-        <w:t xml:space="preserve">En cuanto a las dificultades sentidas, puedo decir que en la parte de las células de fabricación robótica porque noté que mis compañeros tenían mucha más experiencia que yo en el </w:t>
-      </w:r>
-      <w:proofErr w:type="gramStart"/>
+        <w:t>También controlaba todo el proceso SCRUM a través del diagrama de Gantt.</w:t>
+      </w:r>
+    </w:p>
+    <w:p>
+      <w:pPr>
+        <w:spacing w:after="0" w:line="240" w:lineRule="auto"/>
+        <w:rPr>
+          <w:rFonts w:ascii="Times New Roman" w:eastAsia="Times New Roman" w:hAnsi="Times New Roman" w:cs="Times New Roman"/>
+          <w:sz w:val="24"/>
+          <w:szCs w:val="24"/>
+          <w:lang w:val="es-CO" w:eastAsia="pt-PT"/>
+        </w:rPr>
+      </w:pPr>
+    </w:p>
+    <w:p>
+      <w:pPr>
+        <w:spacing w:after="0" w:line="240" w:lineRule="auto"/>
+        <w:rPr>
+          <w:rFonts w:ascii="Times New Roman" w:eastAsia="Times New Roman" w:hAnsi="Times New Roman" w:cs="Times New Roman"/>
+          <w:sz w:val="24"/>
+          <w:szCs w:val="24"/>
+          <w:lang w:val="es-CO" w:eastAsia="pt-PT"/>
+        </w:rPr>
+      </w:pPr>
       <w:r>
         <w:rPr>
           <w:rFonts w:ascii="Arial" w:eastAsia="Times New Roman" w:hAnsi="Arial" w:cs="Arial"/>
           <w:color w:val="000000"/>
           <w:lang w:val="es-CO" w:eastAsia="pt-PT"/>
         </w:rPr>
-        <w:t>tema</w:t>
-      </w:r>
-      <w:proofErr w:type="gramEnd"/>
-      <w:r>
-        <w:rPr>
-          <w:rFonts w:ascii="Arial" w:eastAsia="Times New Roman" w:hAnsi="Arial" w:cs="Arial"/>
-          <w:color w:val="000000"/>
-          <w:lang w:val="es-CO" w:eastAsia="pt-PT"/>
-        </w:rPr>
-        <w:t xml:space="preserve"> pero con la ayuda de mis compañeros creo que alcancé los objetivos de aprendizaje.</w:t>
+        <w:t>En cuanto a las dificultades sentidas, puedo decir que en la parte de las células de fabricación robótica porque noté que mis compañeros tenían mucha más experiencia que yo en el tema pero con la ayuda de mis compañeros creo que alcancé los objetivos de aprendizaje.</w:t>
       </w:r>
     </w:p>
     <w:p>
@@ -1315,23 +1249,7 @@
           <w:rFonts w:ascii="Arial Nova" w:hAnsi="Arial Nova"/>
           <w:lang w:val="es-CO"/>
         </w:rPr>
-        <w:t xml:space="preserve">o creo que la exigencia de la materia debiera bajar, sin embargo, siento </w:t>
-      </w:r>
-      <w:proofErr w:type="gramStart"/>
-      <w:r>
-        <w:rPr>
-          <w:rFonts w:ascii="Arial Nova" w:hAnsi="Arial Nova"/>
-          <w:lang w:val="es-CO"/>
-        </w:rPr>
-        <w:t>que</w:t>
-      </w:r>
-      <w:proofErr w:type="gramEnd"/>
-      <w:r>
-        <w:rPr>
-          <w:rFonts w:ascii="Arial Nova" w:hAnsi="Arial Nova"/>
-          <w:lang w:val="es-CO"/>
-        </w:rPr>
-        <w:t xml:space="preserve"> si tuviera un mayor peso en sus créditos, sería más viable, no sólo por representar correctamente la carga, si no por evitar situaciones en las que compañeros tienen cargas mucho mayores a las que pueden manejar.</w:t>
+        <w:t>o creo que la exigencia de la materia debiera bajar, sin embargo, siento que si tuviera un mayor peso en sus créditos, sería más viable, no sólo por representar correctamente la carga, si no por evitar situaciones en las que compañeros tienen cargas mucho mayores a las que pueden manejar.</w:t>
       </w:r>
     </w:p>
     <w:p>

</xml_diff>